<commit_message>
Adding Column PEMERIKSA in Antigen, and fix bugs
</commit_message>
<xml_diff>
--- a/public/doc/lab/antigen/antigen-negatif.docx
+++ b/public/doc/lab/antigen/antigen-negatif.docx
@@ -108,10 +108,10 @@
     <w:p>
       <w:pPr>
         <w:tabs>
-          <w:tab w:val="left" w:pos="1985"/>
+          <w:tab w:val="left" w:pos="1418"/>
         </w:tabs>
         <w:spacing w:after="0"/>
-        <w:ind w:right="567"/>
+        <w:ind w:left="-142" w:right="424"/>
         <w:rPr>
           <w:lang w:val="en-US"/>
         </w:rPr>
@@ -149,10 +149,10 @@
     <w:p>
       <w:pPr>
         <w:tabs>
-          <w:tab w:val="left" w:pos="1985"/>
+          <w:tab w:val="left" w:pos="1418"/>
         </w:tabs>
         <w:spacing w:after="0"/>
-        <w:ind w:right="567"/>
+        <w:ind w:left="-142" w:right="424"/>
         <w:rPr>
           <w:lang w:val="en-US"/>
         </w:rPr>
@@ -186,14 +186,16 @@
         </w:rPr>
         <w:t>}</w:t>
       </w:r>
+      <w:bookmarkStart w:id="0" w:name="_GoBack"/>
+      <w:bookmarkEnd w:id="0"/>
     </w:p>
     <w:p>
       <w:pPr>
         <w:tabs>
-          <w:tab w:val="left" w:pos="1985"/>
+          <w:tab w:val="left" w:pos="1418"/>
         </w:tabs>
         <w:spacing w:after="0"/>
-        <w:ind w:right="567"/>
+        <w:ind w:left="-142" w:right="424"/>
       </w:pPr>
       <w:r>
         <w:t>Nama Pasien</w:t>
@@ -226,10 +228,10 @@
     <w:p>
       <w:pPr>
         <w:tabs>
-          <w:tab w:val="left" w:pos="1985"/>
+          <w:tab w:val="left" w:pos="1418"/>
         </w:tabs>
         <w:spacing w:after="0"/>
-        <w:ind w:right="567"/>
+        <w:ind w:left="-142" w:right="424"/>
       </w:pPr>
       <w:r>
         <w:t>Jk / Umur</w:t>
@@ -276,10 +278,10 @@
     <w:p>
       <w:pPr>
         <w:tabs>
-          <w:tab w:val="left" w:pos="1985"/>
+          <w:tab w:val="left" w:pos="1418"/>
         </w:tabs>
         <w:spacing w:after="0"/>
-        <w:ind w:right="567"/>
+        <w:ind w:left="-142" w:right="424"/>
       </w:pPr>
       <w:r>
         <w:t xml:space="preserve">Alamat    </w:t>
@@ -312,10 +314,10 @@
     <w:p>
       <w:pPr>
         <w:tabs>
-          <w:tab w:val="left" w:pos="1985"/>
+          <w:tab w:val="left" w:pos="1418"/>
         </w:tabs>
         <w:spacing w:after="0"/>
-        <w:ind w:right="567"/>
+        <w:ind w:left="-142" w:right="424"/>
         <w:rPr>
           <w:lang w:val="en-US"/>
         </w:rPr>
@@ -323,7 +325,7 @@
           <w:type w:val="continuous"/>
           <w:pgSz w:w="12191" w:h="18711"/>
           <w:pgMar w:top="1134" w:right="567" w:bottom="1440" w:left="567" w:header="284" w:footer="709" w:gutter="0"/>
-          <w:cols w:num="2" w:space="708"/>
+          <w:cols w:num="2" w:space="283"/>
           <w:docGrid w:linePitch="360"/>
         </w:sectPr>
       </w:pPr>
@@ -356,8 +358,6 @@
         </w:rPr>
         <w:t xml:space="preserve">} </w:t>
       </w:r>
-      <w:bookmarkStart w:id="0" w:name="_GoBack"/>
-      <w:bookmarkEnd w:id="0"/>
     </w:p>
     <w:p>
       <w:pPr>
@@ -704,8 +704,50 @@
       <w:r>
         <w:t>Pemeriksa</w:t>
       </w:r>
-      <w:r>
-        <w:tab/>
+    </w:p>
+    <w:p>
+      <w:pPr>
+        <w:spacing w:after="0"/>
+        <w:ind w:left="567" w:right="567" w:firstLine="709"/>
+      </w:pPr>
+    </w:p>
+    <w:p>
+      <w:pPr>
+        <w:spacing w:after="0"/>
+        <w:ind w:left="567" w:right="567" w:firstLine="709"/>
+      </w:pPr>
+    </w:p>
+    <w:p>
+      <w:pPr>
+        <w:spacing w:after="0"/>
+        <w:ind w:left="567" w:right="567" w:firstLine="709"/>
+      </w:pPr>
+    </w:p>
+    <w:p>
+      <w:pPr>
+        <w:spacing w:after="0"/>
+        <w:ind w:left="6379" w:right="567"/>
+        <w:jc w:val="center"/>
+      </w:pPr>
+      <w:r>
+        <w:rPr>
+          <w:lang w:val="en-US"/>
+        </w:rPr>
+        <w:t>${</w:t>
+      </w:r>
+      <w:proofErr w:type="spellStart"/>
+      <w:r>
+        <w:rPr>
+          <w:lang w:val="en-US"/>
+        </w:rPr>
+        <w:t>pemeriksa</w:t>
+      </w:r>
+      <w:proofErr w:type="spellEnd"/>
+      <w:r>
+        <w:rPr>
+          <w:lang w:val="en-US"/>
+        </w:rPr>
+        <w:t>}</w:t>
       </w:r>
     </w:p>
     <w:p/>

</xml_diff>

<commit_message>
fix bugs in antigen page
</commit_message>
<xml_diff>
--- a/public/doc/lab/antigen/antigen-negatif.docx
+++ b/public/doc/lab/antigen/antigen-negatif.docx
@@ -186,8 +186,6 @@
         </w:rPr>
         <w:t>}</w:t>
       </w:r>
-      <w:bookmarkStart w:id="0" w:name="_GoBack"/>
-      <w:bookmarkEnd w:id="0"/>
     </w:p>
     <w:p>
       <w:pPr>
@@ -318,6 +316,49 @@
         </w:tabs>
         <w:spacing w:after="0"/>
         <w:ind w:left="-142" w:right="424"/>
+        <w:rPr>
+          <w:lang w:val="en-US"/>
+        </w:rPr>
+      </w:pPr>
+      <w:r>
+        <w:t>Tanggal/ Pukul</w:t>
+      </w:r>
+      <w:r>
+        <w:tab/>
+      </w:r>
+      <w:r>
+        <w:t>:</w:t>
+      </w:r>
+      <w:r>
+        <w:rPr>
+          <w:lang w:val="en-US"/>
+        </w:rPr>
+        <w:t xml:space="preserve"> ${</w:t>
+      </w:r>
+      <w:proofErr w:type="spellStart"/>
+      <w:r>
+        <w:rPr>
+          <w:lang w:val="en-US"/>
+        </w:rPr>
+        <w:t>tgl</w:t>
+      </w:r>
+      <w:proofErr w:type="spellEnd"/>
+      <w:r>
+        <w:rPr>
+          <w:lang w:val="en-US"/>
+        </w:rPr>
+        <w:t xml:space="preserve">} </w:t>
+      </w:r>
+      <w:bookmarkStart w:id="0" w:name="_GoBack"/>
+      <w:bookmarkEnd w:id="0"/>
+    </w:p>
+    <w:p>
+      <w:pPr>
+        <w:tabs>
+          <w:tab w:val="left" w:pos="1418"/>
+        </w:tabs>
+        <w:spacing w:after="0"/>
+        <w:ind w:right="424"/>
         <w:rPr>
           <w:lang w:val="en-US"/>
         </w:rPr>
@@ -329,35 +370,6 @@
           <w:docGrid w:linePitch="360"/>
         </w:sectPr>
       </w:pPr>
-      <w:r>
-        <w:t>Tanggal/ Pukul</w:t>
-      </w:r>
-      <w:r>
-        <w:tab/>
-      </w:r>
-      <w:r>
-        <w:t>:</w:t>
-      </w:r>
-      <w:r>
-        <w:rPr>
-          <w:lang w:val="en-US"/>
-        </w:rPr>
-        <w:t xml:space="preserve"> ${</w:t>
-      </w:r>
-      <w:proofErr w:type="spellStart"/>
-      <w:r>
-        <w:rPr>
-          <w:lang w:val="en-US"/>
-        </w:rPr>
-        <w:t>tgl</w:t>
-      </w:r>
-      <w:proofErr w:type="spellEnd"/>
-      <w:r>
-        <w:rPr>
-          <w:lang w:val="en-US"/>
-        </w:rPr>
-        <w:t xml:space="preserve">} </w:t>
-      </w:r>
     </w:p>
     <w:p>
       <w:pPr>

</xml_diff>